<commit_message>
added C# examples, updated docs
</commit_message>
<xml_diff>
--- a/Vulnerabilități în managementul memoriei.docx
+++ b/Vulnerabilități în managementul memoriei.docx
@@ -46,15 +46,7 @@
         <w:t xml:space="preserve"> </w:t>
       </w:r>
       <w:r>
-        <w:t xml:space="preserve">Memoria </w:t>
-      </w:r>
-      <w:proofErr w:type="spellStart"/>
-      <w:r>
-        <w:t>heap</w:t>
-      </w:r>
-      <w:proofErr w:type="spellEnd"/>
-      <w:r>
-        <w:t xml:space="preserve"> este gestionată de un </w:t>
+        <w:t xml:space="preserve">Memoria heap este gestionată de un </w:t>
       </w:r>
       <w:r>
         <w:t>alocator dinamic</w:t>
@@ -88,336 +80,157 @@
         <w:jc w:val="both"/>
       </w:pPr>
       <w:r>
-        <w:t xml:space="preserve">Funcția </w:t>
-      </w:r>
-      <w:proofErr w:type="spellStart"/>
-      <w:r>
-        <w:t>malloc</w:t>
-      </w:r>
-      <w:proofErr w:type="spellEnd"/>
+        <w:t>Funcția malloc</w:t>
+      </w:r>
       <w:r>
         <w:t xml:space="preserve"> </w:t>
       </w:r>
       <w:r>
-        <w:t>(</w:t>
-      </w:r>
-      <w:proofErr w:type="spellStart"/>
-      <w:r>
-        <w:t>size_t</w:t>
-      </w:r>
-      <w:proofErr w:type="spellEnd"/>
+        <w:t xml:space="preserve">(size_t size) alocă </w:t>
+      </w:r>
+      <w:r>
+        <w:t xml:space="preserve">size </w:t>
+      </w:r>
+      <w:r>
+        <w:t xml:space="preserve">octeți și returnează un </w:t>
+      </w:r>
+      <w:r>
+        <w:t>pointer către</w:t>
+      </w:r>
+      <w:r>
+        <w:t xml:space="preserve"> memori</w:t>
+      </w:r>
+      <w:r>
+        <w:t xml:space="preserve">a </w:t>
+      </w:r>
+      <w:r>
+        <w:t>alocat</w:t>
+      </w:r>
+      <w:r>
+        <w:t>ă</w:t>
+      </w:r>
+      <w:r>
+        <w:t xml:space="preserve">. Memoria alocată nu este inițializată la o valoare cunoscută. </w:t>
+      </w:r>
+    </w:p>
+    <w:p>
+      <w:pPr>
+        <w:jc w:val="both"/>
+      </w:pPr>
+      <w:r>
+        <w:t>Funcția realloc</w:t>
+      </w:r>
       <w:r>
         <w:t xml:space="preserve"> </w:t>
       </w:r>
-      <w:proofErr w:type="spellStart"/>
+      <w:r>
+        <w:t xml:space="preserve">(void *p, size_t size) modifică dimensiunea blocului de memorie indicat de p la </w:t>
+      </w:r>
+      <w:r>
+        <w:t xml:space="preserve">size </w:t>
+      </w:r>
+      <w:r>
+        <w:t>octeți.</w:t>
+      </w:r>
+      <w:r>
+        <w:t xml:space="preserve"> </w:t>
+      </w:r>
+      <w:r>
+        <w:t xml:space="preserve">Memoria nou alocată va fi neinițializată și, în consecință, va avea valori nedeterminate. Dacă solicitarea de memorie nu poate fi efectuată cu succes, obiectul vechi este lăsat intact și nu se modifică valori. Dacă p este un </w:t>
+      </w:r>
+      <w:r>
+        <w:t>pointer</w:t>
+      </w:r>
+      <w:r>
+        <w:t xml:space="preserve"> nul, apelul este echivalent cu malloc(size). Dacă dimensiunea este egală cu 0, apelul este echivalent cu free(p), cu </w:t>
+      </w:r>
+      <w:r>
+        <w:t>precizarea că a</w:t>
+      </w:r>
+      <w:r>
+        <w:t xml:space="preserve">cest </w:t>
+      </w:r>
+      <w:r>
+        <w:t>mod de</w:t>
+      </w:r>
+      <w:r>
+        <w:t xml:space="preserve"> eliberare</w:t>
+      </w:r>
+      <w:r>
+        <w:t xml:space="preserve"> </w:t>
+      </w:r>
+      <w:r>
+        <w:t xml:space="preserve">a memoriei ar trebui evitat. </w:t>
+      </w:r>
+    </w:p>
+    <w:p>
+      <w:pPr>
+        <w:jc w:val="both"/>
+      </w:pPr>
+      <w:r>
+        <w:t xml:space="preserve">Funcția calloc(size_t nmemb, size_t </w:t>
+      </w:r>
       <w:r>
         <w:t>size</w:t>
       </w:r>
-      <w:proofErr w:type="spellEnd"/>
-      <w:r>
-        <w:t xml:space="preserve">) alocă </w:t>
-      </w:r>
-      <w:proofErr w:type="spellStart"/>
-      <w:r>
-        <w:t>size</w:t>
-      </w:r>
-      <w:proofErr w:type="spellEnd"/>
-      <w:r>
-        <w:t xml:space="preserve"> </w:t>
-      </w:r>
-      <w:r>
-        <w:t xml:space="preserve">octeți și returnează un </w:t>
-      </w:r>
-      <w:r>
-        <w:t>pointer către</w:t>
-      </w:r>
-      <w:r>
-        <w:t xml:space="preserve"> memori</w:t>
-      </w:r>
-      <w:r>
-        <w:t xml:space="preserve">a </w:t>
-      </w:r>
-      <w:r>
-        <w:t>alocat</w:t>
+      <w:r>
+        <w:t xml:space="preserve">) alocă memorie pentru nmemb </w:t>
+      </w:r>
+      <w:r>
+        <w:t xml:space="preserve">elemente </w:t>
+      </w:r>
+      <w:r>
+        <w:t xml:space="preserve">de </w:t>
+      </w:r>
+      <w:r>
+        <w:t xml:space="preserve">size </w:t>
+      </w:r>
+      <w:r>
+        <w:t xml:space="preserve">octeți fiecare și returnează un </w:t>
+      </w:r>
+      <w:r>
+        <w:t xml:space="preserve">pointer către </w:t>
+      </w:r>
+      <w:r>
+        <w:t>memori</w:t>
+      </w:r>
+      <w:r>
+        <w:t>a</w:t>
+      </w:r>
+      <w:r>
+        <w:t xml:space="preserve"> alocat</w:t>
       </w:r>
       <w:r>
         <w:t>ă</w:t>
       </w:r>
       <w:r>
-        <w:t xml:space="preserve">. Memoria alocată nu este inițializată la o valoare cunoscută. </w:t>
-      </w:r>
-    </w:p>
-    <w:p>
-      <w:pPr>
-        <w:jc w:val="both"/>
-      </w:pPr>
-      <w:r>
-        <w:t xml:space="preserve">Funcția </w:t>
-      </w:r>
-      <w:proofErr w:type="spellStart"/>
-      <w:r>
-        <w:t>realloc</w:t>
-      </w:r>
-      <w:proofErr w:type="spellEnd"/>
-      <w:r>
-        <w:t xml:space="preserve"> </w:t>
-      </w:r>
-      <w:r>
-        <w:t>(</w:t>
-      </w:r>
-      <w:proofErr w:type="spellStart"/>
-      <w:r>
-        <w:t>void</w:t>
-      </w:r>
-      <w:proofErr w:type="spellEnd"/>
-      <w:r>
-        <w:t xml:space="preserve"> *p, </w:t>
-      </w:r>
-      <w:proofErr w:type="spellStart"/>
-      <w:r>
-        <w:t>size_t</w:t>
-      </w:r>
-      <w:proofErr w:type="spellEnd"/>
-      <w:r>
-        <w:t xml:space="preserve"> </w:t>
-      </w:r>
-      <w:proofErr w:type="spellStart"/>
-      <w:r>
-        <w:t>size</w:t>
-      </w:r>
-      <w:proofErr w:type="spellEnd"/>
-      <w:r>
-        <w:t xml:space="preserve">) modifică dimensiunea blocului de memorie indicat de p la </w:t>
-      </w:r>
-      <w:proofErr w:type="spellStart"/>
-      <w:r>
-        <w:t>size</w:t>
-      </w:r>
-      <w:proofErr w:type="spellEnd"/>
-      <w:r>
-        <w:t xml:space="preserve"> </w:t>
-      </w:r>
-      <w:r>
-        <w:t>octeți.</w:t>
-      </w:r>
-      <w:r>
-        <w:t xml:space="preserve"> </w:t>
-      </w:r>
-      <w:r>
-        <w:t xml:space="preserve">Memoria nou alocată va fi neinițializată și, în consecință, va avea valori nedeterminate. Dacă solicitarea de memorie nu poate fi efectuată cu succes, obiectul vechi este lăsat intact și nu se modifică valori. Dacă p este un </w:t>
-      </w:r>
-      <w:r>
-        <w:t>pointer</w:t>
-      </w:r>
-      <w:r>
-        <w:t xml:space="preserve"> nul, apelul este echivalent cu </w:t>
-      </w:r>
-      <w:proofErr w:type="spellStart"/>
-      <w:r>
-        <w:t>malloc</w:t>
-      </w:r>
-      <w:proofErr w:type="spellEnd"/>
-      <w:r>
-        <w:t>(</w:t>
-      </w:r>
-      <w:proofErr w:type="spellStart"/>
-      <w:r>
-        <w:t>size</w:t>
-      </w:r>
-      <w:proofErr w:type="spellEnd"/>
-      <w:r>
-        <w:t xml:space="preserve">). Dacă dimensiunea este egală cu 0, apelul este echivalent cu </w:t>
-      </w:r>
-      <w:proofErr w:type="spellStart"/>
-      <w:r>
-        <w:t>free</w:t>
-      </w:r>
-      <w:proofErr w:type="spellEnd"/>
-      <w:r>
-        <w:t xml:space="preserve">(p), cu </w:t>
-      </w:r>
-      <w:r>
-        <w:t>precizarea că a</w:t>
-      </w:r>
-      <w:r>
-        <w:t xml:space="preserve">cest </w:t>
-      </w:r>
-      <w:r>
-        <w:t>mod de</w:t>
-      </w:r>
-      <w:r>
-        <w:t xml:space="preserve"> eliberare</w:t>
-      </w:r>
-      <w:r>
-        <w:t xml:space="preserve"> </w:t>
-      </w:r>
-      <w:r>
-        <w:t xml:space="preserve">a memoriei ar trebui evitat. </w:t>
-      </w:r>
-    </w:p>
-    <w:p>
-      <w:pPr>
-        <w:jc w:val="both"/>
-      </w:pPr>
-      <w:r>
-        <w:t xml:space="preserve">Funcția </w:t>
-      </w:r>
-      <w:proofErr w:type="spellStart"/>
-      <w:r>
-        <w:t>calloc</w:t>
-      </w:r>
-      <w:proofErr w:type="spellEnd"/>
-      <w:r>
-        <w:t>(</w:t>
-      </w:r>
-      <w:proofErr w:type="spellStart"/>
-      <w:r>
-        <w:t>size_t</w:t>
-      </w:r>
-      <w:proofErr w:type="spellEnd"/>
-      <w:r>
-        <w:t xml:space="preserve"> </w:t>
-      </w:r>
-      <w:proofErr w:type="spellStart"/>
-      <w:r>
-        <w:t>nmemb</w:t>
-      </w:r>
-      <w:proofErr w:type="spellEnd"/>
-      <w:r>
-        <w:t xml:space="preserve">, </w:t>
-      </w:r>
-      <w:proofErr w:type="spellStart"/>
-      <w:r>
-        <w:t>size_t</w:t>
-      </w:r>
-      <w:proofErr w:type="spellEnd"/>
-      <w:r>
-        <w:t xml:space="preserve"> </w:t>
-      </w:r>
-      <w:proofErr w:type="spellStart"/>
-      <w:r>
-        <w:t>size</w:t>
-      </w:r>
-      <w:proofErr w:type="spellEnd"/>
-      <w:r>
-        <w:t xml:space="preserve">) alocă memorie pentru </w:t>
-      </w:r>
-      <w:proofErr w:type="spellStart"/>
-      <w:r>
-        <w:t>nmemb</w:t>
-      </w:r>
-      <w:proofErr w:type="spellEnd"/>
-      <w:r>
-        <w:t xml:space="preserve"> </w:t>
-      </w:r>
-      <w:r>
-        <w:t xml:space="preserve">elemente </w:t>
-      </w:r>
-      <w:r>
-        <w:t xml:space="preserve">de </w:t>
-      </w:r>
-      <w:proofErr w:type="spellStart"/>
-      <w:r>
-        <w:t>size</w:t>
-      </w:r>
-      <w:proofErr w:type="spellEnd"/>
-      <w:r>
-        <w:t xml:space="preserve"> </w:t>
-      </w:r>
-      <w:r>
-        <w:t xml:space="preserve">octeți fiecare și returnează un </w:t>
-      </w:r>
-      <w:r>
-        <w:t xml:space="preserve">pointer către </w:t>
-      </w:r>
-      <w:r>
-        <w:t>memori</w:t>
+        <w:t xml:space="preserve">. Memoria este </w:t>
+      </w:r>
+      <w:r>
+        <w:t>inițializată cu</w:t>
+      </w:r>
+      <w:r>
+        <w:t xml:space="preserve"> 0.</w:t>
+      </w:r>
+    </w:p>
+    <w:p>
+      <w:pPr>
+        <w:jc w:val="both"/>
+      </w:pPr>
+      <w:r>
+        <w:t>Funcția de de</w:t>
+      </w:r>
+      <w:r>
+        <w:t>z</w:t>
+      </w:r>
+      <w:r>
+        <w:t xml:space="preserve">alocare a memoriei free(void *p) eliberează spațiul de memorie indicat de p, care </w:t>
       </w:r>
       <w:r>
         <w:t>a</w:t>
       </w:r>
       <w:r>
-        <w:t xml:space="preserve"> alocat</w:t>
-      </w:r>
-      <w:r>
-        <w:t>ă</w:t>
-      </w:r>
-      <w:r>
-        <w:t xml:space="preserve">. Memoria este </w:t>
-      </w:r>
-      <w:r>
-        <w:t>inițializată cu</w:t>
-      </w:r>
-      <w:r>
-        <w:t xml:space="preserve"> 0.</w:t>
-      </w:r>
-    </w:p>
-    <w:p>
-      <w:pPr>
-        <w:jc w:val="both"/>
-      </w:pPr>
-      <w:r>
-        <w:t xml:space="preserve">Funcția de </w:t>
-      </w:r>
-      <w:proofErr w:type="spellStart"/>
-      <w:r>
-        <w:t>de</w:t>
-      </w:r>
-      <w:r>
-        <w:t>z</w:t>
-      </w:r>
-      <w:r>
-        <w:t>alocare</w:t>
-      </w:r>
-      <w:proofErr w:type="spellEnd"/>
-      <w:r>
-        <w:t xml:space="preserve"> a memoriei </w:t>
-      </w:r>
-      <w:proofErr w:type="spellStart"/>
-      <w:r>
-        <w:t>free</w:t>
-      </w:r>
-      <w:proofErr w:type="spellEnd"/>
-      <w:r>
-        <w:t>(</w:t>
-      </w:r>
-      <w:proofErr w:type="spellStart"/>
-      <w:r>
-        <w:t>void</w:t>
-      </w:r>
-      <w:proofErr w:type="spellEnd"/>
-      <w:r>
-        <w:t xml:space="preserve"> *p) eliberează spațiul de memorie indicat de p, care </w:t>
-      </w:r>
-      <w:r>
-        <w:t>a</w:t>
-      </w:r>
-      <w:r>
-        <w:t xml:space="preserve"> fost returnat printr-un apel anterior la </w:t>
-      </w:r>
-      <w:proofErr w:type="spellStart"/>
-      <w:r>
-        <w:t>malloc</w:t>
-      </w:r>
-      <w:proofErr w:type="spellEnd"/>
-      <w:r>
-        <w:t xml:space="preserve">(), </w:t>
-      </w:r>
-      <w:proofErr w:type="spellStart"/>
-      <w:r>
-        <w:t>calloc</w:t>
-      </w:r>
-      <w:proofErr w:type="spellEnd"/>
-      <w:r>
-        <w:t xml:space="preserve">() sau </w:t>
-      </w:r>
-      <w:proofErr w:type="spellStart"/>
-      <w:r>
-        <w:t>realloc</w:t>
-      </w:r>
-      <w:proofErr w:type="spellEnd"/>
-      <w:r>
-        <w:t xml:space="preserve">(). </w:t>
+        <w:t xml:space="preserve"> fost returnat printr-un apel anterior la malloc(), calloc() sau realloc(). </w:t>
       </w:r>
     </w:p>
     <w:p>
@@ -427,21 +240,11 @@
       <w:r>
         <w:t xml:space="preserve">Comportamentul nedefinit apare dacă memoria </w:t>
       </w:r>
-      <w:proofErr w:type="spellStart"/>
       <w:r>
         <w:t>referențiată</w:t>
       </w:r>
-      <w:proofErr w:type="spellEnd"/>
-      <w:r>
-        <w:t xml:space="preserve"> nu a fost alocată de una dintre aceste funcții sau dacă </w:t>
-      </w:r>
-      <w:proofErr w:type="spellStart"/>
-      <w:r>
-        <w:t>free</w:t>
-      </w:r>
-      <w:proofErr w:type="spellEnd"/>
-      <w:r>
-        <w:t xml:space="preserve">(p) a fost apelat anterior. Dacă p este un </w:t>
+      <w:r>
+        <w:t xml:space="preserve"> nu a fost alocată de una dintre aceste funcții sau dacă free(p) a fost apelat anterior. Dacă p este un </w:t>
       </w:r>
       <w:r>
         <w:t>pointer</w:t>
@@ -473,23 +276,7 @@
         <w:jc w:val="both"/>
       </w:pPr>
       <w:r>
-        <w:t xml:space="preserve">Funcția </w:t>
-      </w:r>
-      <w:proofErr w:type="spellStart"/>
-      <w:r>
-        <w:t>malloc</w:t>
-      </w:r>
-      <w:proofErr w:type="spellEnd"/>
-      <w:r>
-        <w:t xml:space="preserve">() este frecvent utilizată pentru a aloca blocuri de memorie. Valorile spațiului returnat de </w:t>
-      </w:r>
-      <w:proofErr w:type="spellStart"/>
-      <w:r>
-        <w:t>malloc</w:t>
-      </w:r>
-      <w:proofErr w:type="spellEnd"/>
-      <w:r>
-        <w:t xml:space="preserve">() sunt nedeterminate. O eroare </w:t>
+        <w:t xml:space="preserve">Funcția malloc() este frecvent utilizată pentru a aloca blocuri de memorie. Valorile spațiului returnat de malloc() sunt nedeterminate. O eroare </w:t>
       </w:r>
       <w:r>
         <w:t>comună este</w:t>
@@ -507,15 +294,7 @@
         <w:t>ă</w:t>
       </w:r>
       <w:r>
-        <w:t xml:space="preserve"> că </w:t>
-      </w:r>
-      <w:proofErr w:type="spellStart"/>
-      <w:r>
-        <w:t>malloc</w:t>
-      </w:r>
-      <w:proofErr w:type="spellEnd"/>
-      <w:r>
-        <w:t xml:space="preserve">() inițializează toți biții </w:t>
+        <w:t xml:space="preserve"> că malloc() inițializează toți biții </w:t>
       </w:r>
       <w:r>
         <w:t xml:space="preserve">cu </w:t>
@@ -667,61 +446,19 @@
         <w:jc w:val="both"/>
       </w:pPr>
       <w:r>
-        <w:t xml:space="preserve">Inițializarea blocurilor mari de memorie poate degrada performanța și nu este întotdeauna necesară. Decizia comitetului de standarde C de a nu solicita </w:t>
-      </w:r>
-      <w:proofErr w:type="spellStart"/>
-      <w:r>
-        <w:t>malloc</w:t>
-      </w:r>
-      <w:proofErr w:type="spellEnd"/>
-      <w:r>
-        <w:t xml:space="preserve">() să inițializeze această memorie rezervă această decizie programatorului. Dacă este necesar, </w:t>
+        <w:t xml:space="preserve">Inițializarea blocurilor mari de memorie poate degrada performanța și nu este întotdeauna necesară. Decizia comitetului de standarde C de a nu solicita malloc() să inițializeze această memorie rezervă această decizie programatorului. Dacă este necesar, </w:t>
       </w:r>
       <w:r>
         <w:t>se poate</w:t>
       </w:r>
       <w:r>
-        <w:t xml:space="preserve"> inițializa memoria utilizând </w:t>
-      </w:r>
-      <w:proofErr w:type="spellStart"/>
-      <w:r>
-        <w:t>memset</w:t>
-      </w:r>
-      <w:proofErr w:type="spellEnd"/>
-      <w:r>
-        <w:t xml:space="preserve">() sau apelând </w:t>
-      </w:r>
-      <w:proofErr w:type="spellStart"/>
-      <w:r>
-        <w:t>calloc</w:t>
-      </w:r>
-      <w:proofErr w:type="spellEnd"/>
-      <w:r>
-        <w:t xml:space="preserve">(), care </w:t>
-      </w:r>
-      <w:proofErr w:type="spellStart"/>
+        <w:t xml:space="preserve"> inițializa memoria utilizând memset() sau apelând calloc(), care </w:t>
+      </w:r>
       <w:r>
         <w:t>zeroizează</w:t>
       </w:r>
-      <w:proofErr w:type="spellEnd"/>
-      <w:r>
-        <w:t xml:space="preserve"> memoria. Pentru a rezolva această problemă, apelul </w:t>
-      </w:r>
-      <w:proofErr w:type="spellStart"/>
-      <w:r>
-        <w:t>malloc</w:t>
-      </w:r>
-      <w:proofErr w:type="spellEnd"/>
-      <w:r>
-        <w:t xml:space="preserve">() a fost înlocuit cu un apel </w:t>
-      </w:r>
-      <w:proofErr w:type="spellStart"/>
-      <w:r>
-        <w:t>calloc</w:t>
-      </w:r>
-      <w:proofErr w:type="spellEnd"/>
-      <w:r>
-        <w:t xml:space="preserve">() </w:t>
+      <w:r>
+        <w:t xml:space="preserve"> memoria. Pentru a rezolva această problemă, apelul malloc() a fost înlocuit cu un apel calloc() </w:t>
       </w:r>
       <w:r>
         <w:t xml:space="preserve">pentru </w:t>
@@ -890,15 +627,7 @@
         <w:t>ății</w:t>
       </w:r>
       <w:r>
-        <w:t>. Fragmentele incluse ale fișierului /etc/</w:t>
-      </w:r>
-      <w:proofErr w:type="spellStart"/>
-      <w:r>
-        <w:t>passwd</w:t>
-      </w:r>
-      <w:proofErr w:type="spellEnd"/>
-      <w:r>
-        <w:t xml:space="preserve"> sunt un exemplu de scurgere de informații care ar putea compromite securitatea sistemului.</w:t>
+        <w:t>. Fragmentele incluse ale fișierului /etc/passwd sunt un exemplu de scurgere de informații care ar putea compromite securitatea sistemului.</w:t>
       </w:r>
     </w:p>
     <w:p>
@@ -1323,21 +1052,13 @@
         <w:t>nainte de a aloca acest bloc, programul a invocat</w:t>
       </w:r>
       <w:r>
-        <w:t xml:space="preserve"> funcția </w:t>
-      </w:r>
-      <w:proofErr w:type="spellStart"/>
-      <w:r>
-        <w:t>readSensitiveDat</w:t>
+        <w:t xml:space="preserve"> funcția readSensitiveDat</w:t>
       </w:r>
       <w:r>
         <w:t>a</w:t>
       </w:r>
       <w:r>
-        <w:t>From</w:t>
-      </w:r>
-      <w:proofErr w:type="spellEnd"/>
-      <w:r>
-        <w:t xml:space="preserve">() </w:t>
+        <w:t xml:space="preserve">From() </w:t>
       </w:r>
       <w:r>
         <w:t>pentru a citi informații</w:t>
@@ -1346,113 +1067,63 @@
         <w:t xml:space="preserve"> </w:t>
       </w:r>
       <w:r>
-        <w:t>din fișierul /etc/</w:t>
-      </w:r>
-      <w:proofErr w:type="spellStart"/>
-      <w:r>
-        <w:t>passwd</w:t>
-      </w:r>
-      <w:proofErr w:type="spellEnd"/>
-      <w:r>
-        <w:t xml:space="preserve">. Această bucată de memorie a fost </w:t>
-      </w:r>
-      <w:proofErr w:type="spellStart"/>
-      <w:r>
-        <w:t>de</w:t>
+        <w:t>din fișierul /etc/passwd. Această bucată de memorie a fost de</w:t>
       </w:r>
       <w:r>
         <w:t>z</w:t>
       </w:r>
       <w:r>
-        <w:t>alocată</w:t>
-      </w:r>
-      <w:proofErr w:type="spellEnd"/>
-      <w:r>
-        <w:t xml:space="preserve"> de </w:t>
-      </w:r>
-      <w:proofErr w:type="spellStart"/>
+        <w:t xml:space="preserve">alocată de free() și apoi realocată ca </w:t>
+      </w:r>
+      <w:r>
+        <w:t>buffer</w:t>
+      </w:r>
+      <w:r>
+        <w:t xml:space="preserve"> de citire</w:t>
+      </w:r>
+      <w:r>
+        <w:t xml:space="preserve"> pentru funcția exposeHeapDataTo()</w:t>
+      </w:r>
+      <w:r>
+        <w:t xml:space="preserve">. </w:t>
+      </w:r>
+    </w:p>
+    <w:p>
+      <w:pPr>
+        <w:jc w:val="both"/>
+      </w:pPr>
+      <w:r>
+        <w:t xml:space="preserve">În astfel de cazuri, în care se utilizează informații sensibile, este important </w:t>
+      </w:r>
+      <w:r>
+        <w:t>ștergerea</w:t>
+      </w:r>
+      <w:r>
+        <w:t xml:space="preserve"> sau </w:t>
+      </w:r>
+      <w:r>
+        <w:t xml:space="preserve">suprascrierea </w:t>
+      </w:r>
+      <w:r>
+        <w:t>informațiil</w:t>
+      </w:r>
+      <w:r>
+        <w:t>or</w:t>
+      </w:r>
+      <w:r>
+        <w:t xml:space="preserve"> sensibile înainte de a apela </w:t>
+      </w:r>
       <w:r>
         <w:t>free</w:t>
       </w:r>
-      <w:proofErr w:type="spellEnd"/>
-      <w:r>
-        <w:t xml:space="preserve">() și apoi realocată ca </w:t>
-      </w:r>
-      <w:r>
-        <w:t>buffer</w:t>
-      </w:r>
-      <w:r>
-        <w:t xml:space="preserve"> de citire</w:t>
-      </w:r>
-      <w:r>
-        <w:t xml:space="preserve"> pentru funcția </w:t>
-      </w:r>
-      <w:proofErr w:type="spellStart"/>
-      <w:r>
-        <w:t>exposeHeapDataTo</w:t>
-      </w:r>
-      <w:proofErr w:type="spellEnd"/>
-      <w:r>
-        <w:t>()</w:t>
-      </w:r>
-      <w:r>
-        <w:t xml:space="preserve">. </w:t>
-      </w:r>
-    </w:p>
-    <w:p>
-      <w:pPr>
-        <w:jc w:val="both"/>
-      </w:pPr>
-      <w:r>
-        <w:t xml:space="preserve">În astfel de cazuri, în care se utilizează informații sensibile, este important </w:t>
-      </w:r>
-      <w:r>
-        <w:t>ștergerea</w:t>
-      </w:r>
-      <w:r>
-        <w:t xml:space="preserve"> sau </w:t>
-      </w:r>
-      <w:r>
-        <w:t xml:space="preserve">suprascrierea </w:t>
-      </w:r>
-      <w:r>
-        <w:t>informațiil</w:t>
-      </w:r>
-      <w:r>
-        <w:t>or</w:t>
-      </w:r>
-      <w:r>
-        <w:t xml:space="preserve"> sensibile înainte de a apela </w:t>
-      </w:r>
-      <w:proofErr w:type="spellStart"/>
-      <w:r>
-        <w:t>free</w:t>
-      </w:r>
-      <w:proofErr w:type="spellEnd"/>
-      <w:r>
-        <w:t xml:space="preserve">(). Utilizarea funcției </w:t>
-      </w:r>
-      <w:proofErr w:type="spellStart"/>
-      <w:r>
-        <w:t>memset</w:t>
-      </w:r>
-      <w:proofErr w:type="spellEnd"/>
-      <w:r>
-        <w:t>() a fost opțiunea utilizată</w:t>
+      <w:r>
+        <w:t>(). Utilizarea funcției memset() a fost opțiunea utilizată</w:t>
       </w:r>
       <w:r>
         <w:t xml:space="preserve"> pentru remediere</w:t>
       </w:r>
       <w:r>
-        <w:t xml:space="preserve">. În unele cazuri, compilatoarele pot optimiza apelurile către </w:t>
-      </w:r>
-      <w:proofErr w:type="spellStart"/>
-      <w:r>
-        <w:t>memset</w:t>
-      </w:r>
-      <w:proofErr w:type="spellEnd"/>
-      <w:r>
-        <w:t>() pentru</w:t>
+        <w:t>. În unele cazuri, compilatoarele pot optimiza apelurile către memset() pentru</w:t>
       </w:r>
       <w:r>
         <w:t xml:space="preserve"> buffer-ele</w:t>
@@ -1464,35 +1135,11 @@
         <w:t xml:space="preserve">setarea cu </w:t>
       </w:r>
       <w:r>
-        <w:t xml:space="preserve">zero a memoriei care nu mai este utilizată. Pentru a evita această posibilitate, poate fi utilizată funcția C23 </w:t>
-      </w:r>
-      <w:proofErr w:type="spellStart"/>
-      <w:r>
-        <w:t>memset_explicit</w:t>
-      </w:r>
-      <w:proofErr w:type="spellEnd"/>
-      <w:r>
-        <w:t xml:space="preserve">(). </w:t>
+        <w:t xml:space="preserve">zero a memoriei care nu mai este utilizată. Pentru a evita această posibilitate, poate fi utilizată funcția C23 memset_explicit(). </w:t>
       </w:r>
       <w:r>
         <w:lastRenderedPageBreak/>
-        <w:t xml:space="preserve">Spre deosebire de </w:t>
-      </w:r>
-      <w:proofErr w:type="spellStart"/>
-      <w:r>
-        <w:t>memset</w:t>
-      </w:r>
-      <w:proofErr w:type="spellEnd"/>
-      <w:r>
-        <w:t xml:space="preserve">(), funcția </w:t>
-      </w:r>
-      <w:proofErr w:type="spellStart"/>
-      <w:r>
-        <w:t>memset_explicit</w:t>
-      </w:r>
-      <w:proofErr w:type="spellEnd"/>
-      <w:r>
-        <w:t>() presupun</w:t>
+        <w:t>Spre deosebire de memset(), funcția memset_explicit() presupun</w:t>
       </w:r>
       <w:r>
         <w:t>e</w:t>
@@ -1516,15 +1163,7 @@
         <w:t>e</w:t>
       </w:r>
       <w:r>
-        <w:t xml:space="preserve"> fi utilizat, funcția </w:t>
-      </w:r>
-      <w:proofErr w:type="spellStart"/>
-      <w:r>
-        <w:t>secure_memset</w:t>
-      </w:r>
-      <w:proofErr w:type="spellEnd"/>
-      <w:r>
-        <w:t>() este a doua cea mai bună opțiune.</w:t>
+        <w:t xml:space="preserve"> fi utilizat, funcția secure_memset() este a doua cea mai bună opțiune.</w:t>
       </w:r>
     </w:p>
     <w:p>
@@ -1713,23 +1352,10 @@
         </w:rPr>
       </w:pPr>
       <w:r>
-        <w:t>Buffer-</w:t>
-      </w:r>
-      <w:proofErr w:type="spellStart"/>
-      <w:r>
-        <w:t>ul</w:t>
-      </w:r>
-      <w:proofErr w:type="spellEnd"/>
-      <w:r>
-        <w:t xml:space="preserve"> intern utilizat de </w:t>
-      </w:r>
-      <w:proofErr w:type="spellStart"/>
-      <w:r>
-        <w:t>fread</w:t>
-      </w:r>
-      <w:proofErr w:type="spellEnd"/>
-      <w:r>
-        <w:t xml:space="preserve">() și alte funcții I/O de </w:t>
+        <w:t>Buffer-ul</w:t>
+      </w:r>
+      <w:r>
+        <w:t xml:space="preserve"> intern utilizat de fread() și alte funcții I/O de </w:t>
       </w:r>
       <w:r>
         <w:t xml:space="preserve">gestionare a </w:t>
@@ -1762,15 +1388,7 @@
         <w:t>buffer</w:t>
       </w:r>
       <w:r>
-        <w:t xml:space="preserve"> intern. Acest buffer este gestionat de bibliotecă și este separat de orice </w:t>
-      </w:r>
-      <w:proofErr w:type="spellStart"/>
-      <w:r>
-        <w:t>buffere</w:t>
-      </w:r>
-      <w:proofErr w:type="spellEnd"/>
-      <w:r>
-        <w:t xml:space="preserve"> aloca</w:t>
+        <w:t xml:space="preserve"> intern. Acest buffer este gestionat de bibliotecă și este separat de orice buffere aloca</w:t>
       </w:r>
       <w:r>
         <w:t>te</w:t>
@@ -1811,13 +1429,8 @@
       <w:r>
         <w:t xml:space="preserve">funcția </w:t>
       </w:r>
-      <w:proofErr w:type="spellStart"/>
-      <w:r>
-        <w:t>setvbuf</w:t>
-      </w:r>
-      <w:proofErr w:type="spellEnd"/>
-      <w:r>
-        <w:t>().</w:t>
+      <w:r>
+        <w:t>setvbuf().</w:t>
       </w:r>
     </w:p>
     <w:p>
@@ -1834,15 +1447,7 @@
         <w:t>dată ca parametru</w:t>
       </w:r>
       <w:r>
-        <w:t xml:space="preserve"> către </w:t>
-      </w:r>
-      <w:proofErr w:type="spellStart"/>
-      <w:r>
-        <w:t>fread</w:t>
-      </w:r>
-      <w:proofErr w:type="spellEnd"/>
-      <w:r>
-        <w:t xml:space="preserve">(), fără a fi copiate în și dintr-un </w:t>
+        <w:t xml:space="preserve"> către fread(), fără a fi copiate în și dintr-un </w:t>
       </w:r>
       <w:r>
         <w:t xml:space="preserve">buffer </w:t>
@@ -1863,39 +1468,7 @@
         <w:t xml:space="preserve"> direct</w:t>
       </w:r>
       <w:r>
-        <w:t xml:space="preserve">. Înainte de utilizarea funcției </w:t>
-      </w:r>
-      <w:proofErr w:type="spellStart"/>
-      <w:r>
-        <w:t>setvbuf</w:t>
-      </w:r>
-      <w:proofErr w:type="spellEnd"/>
-      <w:r>
-        <w:t>(), chiar dacă buffer-</w:t>
-      </w:r>
-      <w:proofErr w:type="spellStart"/>
-      <w:r>
-        <w:t>ul</w:t>
-      </w:r>
-      <w:proofErr w:type="spellEnd"/>
-      <w:r>
-        <w:t xml:space="preserve"> în care au fost citite datele sensibile a fost </w:t>
-      </w:r>
-      <w:proofErr w:type="spellStart"/>
-      <w:r>
-        <w:t>zeroizat</w:t>
-      </w:r>
-      <w:proofErr w:type="spellEnd"/>
-      <w:r>
-        <w:t xml:space="preserve"> înainte de eliberarea spațiului ocupat, acestea au fost afișate în urma apelului funcției </w:t>
-      </w:r>
-      <w:proofErr w:type="spellStart"/>
-      <w:r>
-        <w:t>exposeHeapDataTo</w:t>
-      </w:r>
-      <w:proofErr w:type="spellEnd"/>
-      <w:r>
-        <w:t>().</w:t>
+        <w:t>. Înainte de utilizarea funcției setvbuf(), chiar dacă buffer-ul în care au fost citite datele sensibile a fost zeroizat înainte de eliberarea spațiului ocupat, acestea au fost afișate în urma apelului funcției exposeHeapDataTo().</w:t>
       </w:r>
     </w:p>
     <w:p>
@@ -1959,64 +1532,16 @@
         <w:t xml:space="preserve">Fără </w:t>
       </w:r>
       <w:r>
-        <w:t>buffer-</w:t>
-      </w:r>
-      <w:proofErr w:type="spellStart"/>
-      <w:r>
-        <w:t>ul</w:t>
-      </w:r>
-      <w:proofErr w:type="spellEnd"/>
-      <w:r>
-        <w:t xml:space="preserve"> intern</w:t>
-      </w:r>
-      <w:r>
-        <w:t xml:space="preserve">, fiecare apel </w:t>
-      </w:r>
-      <w:proofErr w:type="spellStart"/>
-      <w:r>
-        <w:t>fread</w:t>
-      </w:r>
-      <w:proofErr w:type="spellEnd"/>
-      <w:r>
-        <w:t xml:space="preserve">() sau </w:t>
-      </w:r>
-      <w:proofErr w:type="spellStart"/>
-      <w:r>
-        <w:t>fwrite</w:t>
-      </w:r>
-      <w:proofErr w:type="spellEnd"/>
-      <w:r>
-        <w:t>() s</w:t>
+        <w:t>buffer-ul intern</w:t>
+      </w:r>
+      <w:r>
+        <w:t>, fiecare apel fread() sau fwrite() s</w:t>
       </w:r>
       <w:r>
         <w:t>e</w:t>
       </w:r>
       <w:r>
-        <w:t xml:space="preserve"> traduce direct într-un apel de sistem pentru a citi sau a scrie pe disc. Apelurile de sistem sunt scumpe din punct de vedere al performanței, deoarece implică trecerea de la modul utilizator la modul </w:t>
-      </w:r>
-      <w:proofErr w:type="spellStart"/>
-      <w:r>
-        <w:t>kernel</w:t>
-      </w:r>
-      <w:proofErr w:type="spellEnd"/>
-      <w:r>
-        <w:t xml:space="preserve">. Cu buffer, mai multe apeluri </w:t>
-      </w:r>
-      <w:proofErr w:type="spellStart"/>
-      <w:r>
-        <w:t>fread</w:t>
-      </w:r>
-      <w:proofErr w:type="spellEnd"/>
-      <w:r>
-        <w:t xml:space="preserve">() sau </w:t>
-      </w:r>
-      <w:proofErr w:type="spellStart"/>
-      <w:r>
-        <w:t>fwrite</w:t>
-      </w:r>
-      <w:proofErr w:type="spellEnd"/>
-      <w:r>
-        <w:t xml:space="preserve">() sunt acumulate. Numai atunci când acest </w:t>
+        <w:t xml:space="preserve"> traduce direct într-un apel de sistem pentru a citi sau a scrie pe disc. Apelurile de sistem sunt scumpe din punct de vedere al performanței, deoarece implică trecerea de la modul utilizator la modul kernel. Cu buffer, mai multe apeluri fread() sau fwrite() sunt acumulate. Numai atunci când acest </w:t>
       </w:r>
       <w:r>
         <w:t>buffer</w:t>
@@ -2073,23 +1598,7 @@
         <w:t>eșuată</w:t>
       </w:r>
       <w:r>
-        <w:t xml:space="preserve"> apare de obicei atunci când un program încearcă să aloce un bloc foarte mare de memorie care depășește memoria disponibilă a sistemului. Când alocarea nu reușește, funcțiile de alocare a memoriei (</w:t>
-      </w:r>
-      <w:proofErr w:type="spellStart"/>
-      <w:r>
-        <w:t>malloc</w:t>
-      </w:r>
-      <w:proofErr w:type="spellEnd"/>
-      <w:r>
-        <w:t xml:space="preserve">(), </w:t>
-      </w:r>
-      <w:proofErr w:type="spellStart"/>
-      <w:r>
-        <w:t>calloc</w:t>
-      </w:r>
-      <w:proofErr w:type="spellEnd"/>
-      <w:r>
-        <w:t xml:space="preserve">() etc.) returnează un </w:t>
+        <w:t xml:space="preserve"> apare de obicei atunci când un program încearcă să aloce un bloc foarte mare de memorie care depășește memoria disponibilă a sistemului. Când alocarea nu reușește, funcțiile de alocare a memoriei (malloc(), calloc() etc.) returnează un </w:t>
       </w:r>
       <w:r>
         <w:t>pointer</w:t>
@@ -2101,18 +1610,10 @@
         <w:t>pointer</w:t>
       </w:r>
       <w:r>
-        <w:t xml:space="preserve"> nul fără a-l verifica mai întâi, rezultă o eroare de </w:t>
-      </w:r>
-      <w:proofErr w:type="spellStart"/>
-      <w:r>
-        <w:t>derefer</w:t>
-      </w:r>
-      <w:r>
-        <w:t>ențiere</w:t>
-      </w:r>
-      <w:proofErr w:type="spellEnd"/>
-      <w:r>
-        <w:t xml:space="preserve"> a unui pointer</w:t>
+        <w:t xml:space="preserve"> nul fără a-l verifica mai întâi, rezultă o eroare de derefer</w:t>
+      </w:r>
+      <w:r>
+        <w:t>ențiere a unui pointer</w:t>
       </w:r>
       <w:r>
         <w:t xml:space="preserve"> nul.</w:t>
@@ -2135,43 +1636,19 @@
         <w:t>Numărul de elemente solicitat</w:t>
       </w:r>
       <w:r>
-        <w:t xml:space="preserve"> este (</w:t>
-      </w:r>
-      <w:proofErr w:type="spellStart"/>
-      <w:r>
-        <w:t>size_t</w:t>
-      </w:r>
-      <w:proofErr w:type="spellEnd"/>
-      <w:r>
-        <w:t xml:space="preserve">)-1, cea mai mare </w:t>
+        <w:t xml:space="preserve"> este (size_t)-1, cea mai mare </w:t>
       </w:r>
       <w:r>
         <w:t>valoare pentru un întreg fără semn</w:t>
       </w:r>
       <w:r>
-        <w:t xml:space="preserve">. Acest lucru este foarte probabil să depășească memoria disponibilă a sistemului, cauzând </w:t>
-      </w:r>
-      <w:proofErr w:type="spellStart"/>
-      <w:r>
-        <w:t>malloc</w:t>
-      </w:r>
-      <w:proofErr w:type="spellEnd"/>
-      <w:r>
-        <w:t xml:space="preserve">() să eșueze și să returneze un </w:t>
+        <w:t xml:space="preserve">. Acest lucru este foarte probabil să depășească memoria disponibilă a sistemului, cauzând malloc() să eșueze și să returneze un </w:t>
       </w:r>
       <w:r>
         <w:t>pointer</w:t>
       </w:r>
       <w:r>
-        <w:t xml:space="preserve"> nul. Cu toate acestea, programul nu verifică dacă </w:t>
-      </w:r>
-      <w:proofErr w:type="spellStart"/>
-      <w:r>
-        <w:t>largeArray</w:t>
-      </w:r>
-      <w:proofErr w:type="spellEnd"/>
-      <w:r>
-        <w:t xml:space="preserve"> este nul înainte de a încerca să-l utiliz</w:t>
+        <w:t xml:space="preserve"> nul. Cu toate acestea, programul nu verifică dacă largeArray este nul înainte de a încerca să-l utiliz</w:t>
       </w:r>
       <w:r>
         <w:t>eze</w:t>
@@ -2179,13 +1656,8 @@
       <w:r>
         <w:t xml:space="preserve">. Acest lucru are ca rezultat o </w:t>
       </w:r>
-      <w:proofErr w:type="spellStart"/>
-      <w:r>
-        <w:t>dereferențiere</w:t>
-      </w:r>
-      <w:proofErr w:type="spellEnd"/>
-      <w:r>
-        <w:t xml:space="preserve"> a unui pointer nul</w:t>
+      <w:r>
+        <w:t>dereferențiere a unui pointer nul</w:t>
       </w:r>
       <w:r>
         <w:t xml:space="preserve">, </w:t>
@@ -2197,40 +1669,11 @@
         <w:t>într-o zonă de</w:t>
       </w:r>
       <w:r>
-        <w:t xml:space="preserve"> memorie care nu este </w:t>
-      </w:r>
-      <w:proofErr w:type="spellStart"/>
-      <w:r>
-        <w:t>mapată</w:t>
-      </w:r>
-      <w:proofErr w:type="spellEnd"/>
-      <w:r>
-        <w:t xml:space="preserve">, declanșând o eroare de </w:t>
-      </w:r>
-      <w:r>
-        <w:t xml:space="preserve">tip </w:t>
-      </w:r>
-      <w:proofErr w:type="spellStart"/>
-      <w:r>
-        <w:t>segmentation</w:t>
-      </w:r>
-      <w:proofErr w:type="spellEnd"/>
-      <w:r>
-        <w:t xml:space="preserve"> fault sau </w:t>
-      </w:r>
-      <w:proofErr w:type="spellStart"/>
-      <w:r>
-        <w:t>access</w:t>
-      </w:r>
-      <w:proofErr w:type="spellEnd"/>
-      <w:r>
-        <w:t xml:space="preserve"> </w:t>
-      </w:r>
-      <w:proofErr w:type="spellStart"/>
-      <w:r>
-        <w:t>violation</w:t>
-      </w:r>
-      <w:proofErr w:type="spellEnd"/>
+        <w:t xml:space="preserve"> memorie care nu este mapată, declanșând o eroare de </w:t>
+      </w:r>
+      <w:r>
+        <w:t>tip segmentation fault sau access violation</w:t>
+      </w:r>
       <w:r>
         <w:t>.</w:t>
       </w:r>
@@ -2400,15 +1843,7 @@
         <w:t xml:space="preserve"> </w:t>
       </w:r>
       <w:r>
-        <w:t xml:space="preserve">În această versiune revizuită, programul verifică dacă </w:t>
-      </w:r>
-      <w:proofErr w:type="spellStart"/>
-      <w:r>
-        <w:t>largeArray</w:t>
-      </w:r>
-      <w:proofErr w:type="spellEnd"/>
-      <w:r>
-        <w:t xml:space="preserve"> este nul înainte de a-l utiliza, evitând astfel</w:t>
+        <w:t>În această versiune revizuită, programul verifică dacă largeArray este nul înainte de a-l utiliza, evitând astfel</w:t>
       </w:r>
       <w:r>
         <w:t xml:space="preserve">, </w:t>
@@ -2416,13 +1851,8 @@
       <w:r>
         <w:t xml:space="preserve">o potențială eroare de </w:t>
       </w:r>
-      <w:proofErr w:type="spellStart"/>
-      <w:r>
-        <w:t>dereferențiere</w:t>
-      </w:r>
-      <w:proofErr w:type="spellEnd"/>
-      <w:r>
-        <w:t xml:space="preserve"> a unui pointer nul</w:t>
+      <w:r>
+        <w:t>dereferențiere a unui pointer nul</w:t>
       </w:r>
       <w:r>
         <w:t>. Gestionarea robustă a erorilor și gestionarea</w:t>
@@ -2569,15 +1999,7 @@
         <w:jc w:val="both"/>
       </w:pPr>
       <w:r>
-        <w:t xml:space="preserve">Memoria este o resursă limitată și poate fi epuizată. Memoria disponibilă este de obicei limitată de suma cantității de memorie fizică și a spațiului </w:t>
-      </w:r>
-      <w:proofErr w:type="spellStart"/>
-      <w:r>
-        <w:t>swap</w:t>
-      </w:r>
-      <w:proofErr w:type="spellEnd"/>
-      <w:r>
-        <w:t xml:space="preserve"> alocat sistemului de operare. </w:t>
+        <w:t xml:space="preserve">Memoria este o resursă limitată și poate fi epuizată. Memoria disponibilă este de obicei limitată de suma cantității de memorie fizică și a spațiului swap alocat sistemului de operare. </w:t>
       </w:r>
       <w:r>
         <w:t>U</w:t>
@@ -2595,15 +2017,7 @@
         <w:t>atât</w:t>
       </w:r>
       <w:r>
-        <w:t xml:space="preserve"> spațiu </w:t>
-      </w:r>
-      <w:proofErr w:type="spellStart"/>
-      <w:r>
-        <w:t>heap</w:t>
-      </w:r>
-      <w:proofErr w:type="spellEnd"/>
-      <w:r>
-        <w:t xml:space="preserve"> tuturor proceselor care rulează (minus dimensiunea sistemului de operare în sine și segmentel</w:t>
+        <w:t xml:space="preserve"> spațiu heap tuturor proceselor care rulează (minus dimensiunea sistemului de operare în sine și segmentel</w:t>
       </w:r>
       <w:r>
         <w:t>or</w:t>
@@ -2622,21 +2036,11 @@
       <w:r>
         <w:t xml:space="preserve">spațiului din memoria </w:t>
       </w:r>
-      <w:proofErr w:type="spellStart"/>
-      <w:r>
-        <w:t>heap</w:t>
-      </w:r>
-      <w:proofErr w:type="spellEnd"/>
-      <w:r>
-        <w:t xml:space="preserve"> poate rezulta dintr-o serie de cauze, inclusiv </w:t>
-      </w:r>
-      <w:proofErr w:type="spellStart"/>
-      <w:r>
-        <w:t>leak</w:t>
-      </w:r>
-      <w:proofErr w:type="spellEnd"/>
-      <w:r>
-        <w:t>-uri</w:t>
+      <w:r>
+        <w:t xml:space="preserve">heap poate rezulta dintr-o serie de cauze, inclusiv </w:t>
+      </w:r>
+      <w:r>
+        <w:t>leak-uri</w:t>
       </w:r>
       <w:r>
         <w:t xml:space="preserve"> de memorie (memoria alocată dinamic </w:t>
@@ -2685,13 +2089,8 @@
         <w:t xml:space="preserve"> se încearcă alocarea de</w:t>
       </w:r>
       <w:r>
-        <w:t xml:space="preserve"> memorie folosind </w:t>
-      </w:r>
-      <w:proofErr w:type="spellStart"/>
-      <w:r>
-        <w:t>malloc</w:t>
-      </w:r>
-      <w:proofErr w:type="spellEnd"/>
+        <w:t xml:space="preserve"> memorie folosind malloc</w:t>
+      </w:r>
       <w:r>
         <w:t>()</w:t>
       </w:r>
@@ -2709,21 +2108,11 @@
       <w:r>
         <w:t xml:space="preserve">acă variabila </w:t>
       </w:r>
-      <w:proofErr w:type="spellStart"/>
       <w:r>
         <w:t>size</w:t>
       </w:r>
-      <w:proofErr w:type="spellEnd"/>
-      <w:r>
-        <w:t xml:space="preserve"> este -1, </w:t>
-      </w:r>
-      <w:proofErr w:type="spellStart"/>
-      <w:r>
-        <w:t>malloc</w:t>
-      </w:r>
-      <w:proofErr w:type="spellEnd"/>
-      <w:r>
-        <w:t xml:space="preserve">() este apelat cu o dimensiune de 0, care este legală în C, dar are ca rezultat fie un </w:t>
+      <w:r>
+        <w:t xml:space="preserve"> este -1, malloc() este apelat cu o dimensiune de 0, care este legală în C, dar are ca rezultat fie un </w:t>
       </w:r>
       <w:r>
         <w:t>pointer</w:t>
@@ -2744,15 +2133,7 @@
         <w:t xml:space="preserve"> în siguranță </w:t>
       </w:r>
       <w:r>
-        <w:t xml:space="preserve">funcției </w:t>
-      </w:r>
-      <w:proofErr w:type="spellStart"/>
-      <w:r>
-        <w:t>free</w:t>
-      </w:r>
-      <w:proofErr w:type="spellEnd"/>
-      <w:r>
-        <w:t>()</w:t>
+        <w:t>funcției free()</w:t>
       </w:r>
       <w:r>
         <w:t xml:space="preserve">, dar </w:t>
@@ -2761,15 +2142,7 @@
         <w:t>care nu poate fi</w:t>
       </w:r>
       <w:r>
-        <w:t xml:space="preserve"> </w:t>
-      </w:r>
-      <w:proofErr w:type="spellStart"/>
-      <w:r>
-        <w:t>dereferențiat</w:t>
-      </w:r>
-      <w:proofErr w:type="spellEnd"/>
-      <w:r>
-        <w:t>.</w:t>
+        <w:t xml:space="preserve"> dereferențiat.</w:t>
       </w:r>
     </w:p>
     <w:p>
@@ -2780,15 +2153,7 @@
         </w:rPr>
       </w:pPr>
       <w:r>
-        <w:t xml:space="preserve">Când </w:t>
-      </w:r>
-      <w:proofErr w:type="spellStart"/>
-      <w:r>
-        <w:t>malloc</w:t>
-      </w:r>
-      <w:proofErr w:type="spellEnd"/>
-      <w:r>
-        <w:t>(0) returnează un</w:t>
+        <w:t>Când malloc(0) returnează un</w:t>
       </w:r>
       <w:r>
         <w:t xml:space="preserve"> pointer </w:t>
@@ -2818,13 +2183,8 @@
         <w:t>t</w:t>
       </w:r>
       <w:r>
-        <w:t xml:space="preserve">. Locația memoriei spre care indică indicatorul nu este destinată stocării datelor. </w:t>
-      </w:r>
-      <w:proofErr w:type="spellStart"/>
-      <w:r>
-        <w:t>Aceast</w:t>
-      </w:r>
-      <w:proofErr w:type="spellEnd"/>
+        <w:t>. Locația memoriei spre care indică indicatorul nu este destinată stocării datelor. Aceast</w:t>
+      </w:r>
       <w:r>
         <w:t xml:space="preserve"> lucru</w:t>
       </w:r>
@@ -2856,26 +2216,13 @@
         <w:t>este de obicei marcată ca</w:t>
       </w:r>
       <w:r>
-        <w:t xml:space="preserve"> fiind </w:t>
-      </w:r>
-      <w:proofErr w:type="spellStart"/>
-      <w:r>
-        <w:t>read-only</w:t>
-      </w:r>
-      <w:proofErr w:type="spellEnd"/>
+        <w:t xml:space="preserve"> fiind read-only</w:t>
+      </w:r>
       <w:r>
         <w:t>. Încercarea de a modifica un șir literal are ca rezultat un comportament nedefinit, ceea ce duce adesea la o eroare de execuție, cum ar fi o eroare de</w:t>
       </w:r>
       <w:r>
-        <w:t xml:space="preserve"> tip </w:t>
-      </w:r>
-      <w:proofErr w:type="spellStart"/>
-      <w:r>
-        <w:t>segmentation</w:t>
-      </w:r>
-      <w:proofErr w:type="spellEnd"/>
-      <w:r>
-        <w:t xml:space="preserve"> fault</w:t>
+        <w:t xml:space="preserve"> tip segmentation fault</w:t>
       </w:r>
       <w:r>
         <w:t xml:space="preserve">. Motivul pentru returnarea unui pointer unic, non-NULL (în loc să </w:t>
@@ -3030,89 +2377,37 @@
       <w:r>
         <w:t xml:space="preserve"> x/10x </w:t>
       </w:r>
-      <w:proofErr w:type="spellStart"/>
-      <w:r>
-        <w:t>array</w:t>
-      </w:r>
-      <w:proofErr w:type="spellEnd"/>
+      <w:r>
+        <w:t xml:space="preserve">array </w:t>
+      </w:r>
+      <w:r>
+        <w:t>examinează 10 cuvinte de memorie în format hexazecimal pornind de la adresa indicată de</w:t>
+      </w:r>
+      <w:r>
+        <w:t xml:space="preserve"> array</w:t>
+      </w:r>
+      <w:r>
+        <w:t>. Rezultatul arată valorile hexazecimale stocate în acea locație</w:t>
+      </w:r>
       <w:r>
         <w:t xml:space="preserve"> </w:t>
       </w:r>
       <w:r>
-        <w:t>examinează 10 cuvinte de memorie în format hexazecimal pornind de la adresa indicată de</w:t>
-      </w:r>
-      <w:r>
-        <w:t xml:space="preserve"> </w:t>
-      </w:r>
-      <w:proofErr w:type="spellStart"/>
-      <w:r>
-        <w:t>array</w:t>
-      </w:r>
-      <w:proofErr w:type="spellEnd"/>
-      <w:r>
-        <w:t>. Rezultatul arată valorile hexazecimale stocate în acea locație</w:t>
-      </w:r>
-      <w:r>
-        <w:t xml:space="preserve"> </w:t>
-      </w:r>
-      <w:r>
         <w:t>(0x65746e45/0x68742072/0x69732065/0x6f20657a/0x68742066 etc.)</w:t>
       </w:r>
       <w:r>
         <w:t xml:space="preserve">. </w:t>
       </w:r>
       <w:r>
-        <w:t>Analizând aceste date (</w:t>
-      </w:r>
-      <w:proofErr w:type="spellStart"/>
-      <w:r>
-        <w:t>etnE</w:t>
-      </w:r>
-      <w:proofErr w:type="spellEnd"/>
-      <w:r>
-        <w:t>/</w:t>
-      </w:r>
-      <w:proofErr w:type="spellStart"/>
-      <w:r>
-        <w:t>ht</w:t>
-      </w:r>
-      <w:proofErr w:type="spellEnd"/>
-      <w:r>
-        <w:t xml:space="preserve"> </w:t>
+        <w:t xml:space="preserve">Analizând aceste date (etnE/ht </w:t>
       </w:r>
       <w:r>
         <w:lastRenderedPageBreak/>
-        <w:t>r/</w:t>
-      </w:r>
-      <w:proofErr w:type="spellStart"/>
-      <w:r>
-        <w:t>is</w:t>
-      </w:r>
-      <w:proofErr w:type="spellEnd"/>
-      <w:r>
-        <w:t xml:space="preserve"> e/o </w:t>
-      </w:r>
-      <w:proofErr w:type="spellStart"/>
-      <w:r>
-        <w:t>ez</w:t>
-      </w:r>
-      <w:proofErr w:type="spellEnd"/>
-      <w:r>
-        <w:t>/</w:t>
-      </w:r>
-      <w:proofErr w:type="spellStart"/>
-      <w:r>
-        <w:t>ht</w:t>
-      </w:r>
-      <w:proofErr w:type="spellEnd"/>
-      <w:r>
-        <w:t xml:space="preserve"> f ), se pare că aceasta este memoria </w:t>
-      </w:r>
-      <w:proofErr w:type="spellStart"/>
+        <w:t xml:space="preserve">r/is e/o ez/ht f ), se pare că aceasta este memoria </w:t>
+      </w:r>
       <w:r>
         <w:t>read-only</w:t>
       </w:r>
-      <w:proofErr w:type="spellEnd"/>
       <w:r>
         <w:t xml:space="preserve"> în care sunt stocate </w:t>
       </w:r>
@@ -3120,39 +2415,7 @@
         <w:t>șirurile literale</w:t>
       </w:r>
       <w:r>
-        <w:t xml:space="preserve"> (</w:t>
-      </w:r>
-      <w:proofErr w:type="spellStart"/>
-      <w:r>
-        <w:t>Ente</w:t>
-      </w:r>
-      <w:proofErr w:type="spellEnd"/>
-      <w:r>
-        <w:t xml:space="preserve">/r </w:t>
-      </w:r>
-      <w:proofErr w:type="spellStart"/>
-      <w:r>
-        <w:t>th</w:t>
-      </w:r>
-      <w:proofErr w:type="spellEnd"/>
-      <w:r>
-        <w:t>/e si/</w:t>
-      </w:r>
-      <w:proofErr w:type="spellStart"/>
-      <w:r>
-        <w:t>ze</w:t>
-      </w:r>
-      <w:proofErr w:type="spellEnd"/>
-      <w:r>
-        <w:t xml:space="preserve"> o/f </w:t>
-      </w:r>
-      <w:proofErr w:type="spellStart"/>
-      <w:r>
-        <w:t>th</w:t>
-      </w:r>
-      <w:proofErr w:type="spellEnd"/>
-      <w:r>
-        <w:t>).</w:t>
+        <w:t xml:space="preserve"> (Ente/r th/e si/ze o/f th).</w:t>
       </w:r>
     </w:p>
     <w:p>
@@ -3331,121 +2594,109 @@
       <w:r>
         <w:t xml:space="preserve">invocă un comportament nedefinit. Schimbarea adresei de memorie observată în GDB după executarea </w:t>
       </w:r>
-      <w:proofErr w:type="spellStart"/>
       <w:r>
         <w:t>array</w:t>
       </w:r>
-      <w:proofErr w:type="spellEnd"/>
       <w:r>
         <w:t>[-1]='\0' sugerează un comportament nedefinit în program. Scrierea în</w:t>
       </w:r>
       <w:r>
+        <w:t xml:space="preserve"> array</w:t>
+      </w:r>
+      <w:r>
+        <w:t xml:space="preserve">[-1] </w:t>
+      </w:r>
+      <w:r>
+        <w:t>reprezintă</w:t>
+      </w:r>
+      <w:r>
+        <w:t xml:space="preserve"> accesarea memoriei înainte de începerea blocului alocat, ceea ce poate corupe memoria și poate duce la un comportament imprevizibil.</w:t>
+      </w:r>
+    </w:p>
+    <w:p>
+      <w:pPr>
+        <w:jc w:val="both"/>
+      </w:pPr>
+      <w:r>
+        <w:t xml:space="preserve">Pentru a evita astfel de erori, </w:t>
+      </w:r>
+      <w:r>
+        <w:t>o bună</w:t>
+      </w:r>
+      <w:r>
+        <w:t xml:space="preserve"> practic</w:t>
+      </w:r>
+      <w:r>
+        <w:t>ă</w:t>
+      </w:r>
+      <w:r>
+        <w:t xml:space="preserve"> recomandat</w:t>
+      </w:r>
+      <w:r>
+        <w:t>ă</w:t>
+      </w:r>
+      <w:r>
         <w:t xml:space="preserve"> </w:t>
       </w:r>
-      <w:proofErr w:type="spellStart"/>
-      <w:r>
-        <w:t>array</w:t>
-      </w:r>
-      <w:proofErr w:type="spellEnd"/>
-      <w:r>
-        <w:t xml:space="preserve">[-1] </w:t>
-      </w:r>
-      <w:r>
-        <w:t>reprezintă</w:t>
-      </w:r>
-      <w:r>
-        <w:t xml:space="preserve"> accesarea memoriei înainte de începerea blocului alocat, ceea ce poate corupe memoria și poate duce la un comportament imprevizibil.</w:t>
-      </w:r>
-    </w:p>
-    <w:p>
-      <w:pPr>
-        <w:jc w:val="both"/>
-      </w:pPr>
-      <w:r>
-        <w:t xml:space="preserve">Pentru a evita astfel de erori, </w:t>
-      </w:r>
-      <w:r>
-        <w:t>o bună</w:t>
-      </w:r>
-      <w:r>
-        <w:t xml:space="preserve"> practic</w:t>
-      </w:r>
-      <w:r>
-        <w:t>ă</w:t>
-      </w:r>
-      <w:r>
-        <w:t xml:space="preserve"> recomandat</w:t>
-      </w:r>
-      <w:r>
-        <w:t>ă</w:t>
+      <w:r>
+        <w:t>este</w:t>
+      </w:r>
+      <w:r>
+        <w:t xml:space="preserve"> asigura</w:t>
+      </w:r>
+      <w:r>
+        <w:t>rea</w:t>
       </w:r>
       <w:r>
         <w:t xml:space="preserve"> </w:t>
       </w:r>
       <w:r>
-        <w:t>este</w:t>
-      </w:r>
-      <w:r>
-        <w:t xml:space="preserve"> asigura</w:t>
-      </w:r>
-      <w:r>
-        <w:t>rea</w:t>
+        <w:t xml:space="preserve">faptului </w:t>
+      </w:r>
+      <w:r>
+        <w:t xml:space="preserve">că valorile utilizate pentru </w:t>
+      </w:r>
+      <w:r>
+        <w:t>numărul de elemente</w:t>
       </w:r>
       <w:r>
         <w:t xml:space="preserve"> </w:t>
       </w:r>
       <w:r>
-        <w:t xml:space="preserve">faptului </w:t>
-      </w:r>
-      <w:r>
-        <w:t xml:space="preserve">că valorile utilizate pentru </w:t>
+        <w:t xml:space="preserve">ce va fi alocat </w:t>
+      </w:r>
+      <w:r>
+        <w:t>se încadrează în intervale valide și nu sunt negative.</w:t>
+      </w:r>
+    </w:p>
+    <w:p>
+      <w:pPr>
+        <w:jc w:val="both"/>
+      </w:pPr>
+      <w:r>
+        <w:t xml:space="preserve">În </w:t>
+      </w:r>
+      <w:r>
+        <w:t>versiunea corectată a codului</w:t>
+      </w:r>
+      <w:r>
+        <w:t xml:space="preserve"> a</w:t>
+      </w:r>
+      <w:r>
+        <w:t xml:space="preserve">locarea memoriei are loc numai dacă </w:t>
       </w:r>
       <w:r>
         <w:t>numărul de elemente</w:t>
       </w:r>
       <w:r>
-        <w:t xml:space="preserve"> </w:t>
-      </w:r>
-      <w:r>
-        <w:t xml:space="preserve">ce va fi alocat </w:t>
-      </w:r>
-      <w:r>
-        <w:t>se încadrează în intervale valide și nu sunt negative.</w:t>
-      </w:r>
-    </w:p>
-    <w:p>
-      <w:pPr>
-        <w:jc w:val="both"/>
-      </w:pPr>
-      <w:r>
-        <w:t xml:space="preserve">În </w:t>
-      </w:r>
-      <w:r>
-        <w:t>versiunea corectată a codului</w:t>
-      </w:r>
-      <w:r>
-        <w:t xml:space="preserve"> a</w:t>
-      </w:r>
-      <w:r>
-        <w:t xml:space="preserve">locarea memoriei are loc numai dacă </w:t>
-      </w:r>
-      <w:r>
-        <w:t>numărul de elemente</w:t>
-      </w:r>
-      <w:r>
         <w:t xml:space="preserve"> nu este negativ, asigurându-se că dimensiun</w:t>
       </w:r>
       <w:r>
         <w:t>ea</w:t>
       </w:r>
       <w:r>
-        <w:t xml:space="preserve"> pentru </w:t>
-      </w:r>
-      <w:proofErr w:type="spellStart"/>
-      <w:r>
-        <w:t>malloc</w:t>
-      </w:r>
-      <w:proofErr w:type="spellEnd"/>
+        <w:t xml:space="preserve"> pentru malloc</w:t>
+      </w:r>
       <w:r>
         <w:t>()</w:t>
       </w:r>
@@ -3608,43 +2859,14 @@
       <w:r>
         <w:t xml:space="preserve">În aplicațiile mari sau complexe în care memoria este frecvent alocată și </w:t>
       </w:r>
-      <w:proofErr w:type="spellStart"/>
       <w:r>
         <w:t>dez</w:t>
       </w:r>
       <w:r>
-        <w:t>alocată</w:t>
-      </w:r>
-      <w:proofErr w:type="spellEnd"/>
-      <w:r>
-        <w:t xml:space="preserve">, mai ales dacă există gestionare manuală a memoriei (folosind </w:t>
-      </w:r>
-      <w:proofErr w:type="spellStart"/>
-      <w:r>
-        <w:t>malloc</w:t>
-      </w:r>
-      <w:proofErr w:type="spellEnd"/>
-      <w:r>
-        <w:t xml:space="preserve">(), </w:t>
-      </w:r>
-      <w:proofErr w:type="spellStart"/>
-      <w:r>
-        <w:t>free</w:t>
-      </w:r>
-      <w:proofErr w:type="spellEnd"/>
-      <w:r>
-        <w:t xml:space="preserve">(), etc.), urmărirea stării actuale a fiecărei alocări poate deveni o provocare. Gestionarea memoriei poate fi, de asemenea, o victimă a erorilor tipice </w:t>
-      </w:r>
-      <w:r>
-        <w:t xml:space="preserve">date de </w:t>
-      </w:r>
-      <w:proofErr w:type="spellStart"/>
-      <w:r>
-        <w:t>copy</w:t>
-      </w:r>
-      <w:proofErr w:type="spellEnd"/>
-      <w:r>
-        <w:t>-paste</w:t>
+        <w:t xml:space="preserve">alocată, mai ales dacă există gestionare manuală a memoriei (folosind malloc(), free(), etc.), urmărirea stării actuale a fiecărei alocări poate deveni o provocare. Gestionarea memoriei poate fi, de asemenea, o victimă a erorilor tipice </w:t>
+      </w:r>
+      <w:r>
+        <w:t>date de copy-paste</w:t>
       </w:r>
       <w:r>
         <w:t>.</w:t>
@@ -3654,14 +2876,12 @@
       <w:pPr>
         <w:jc w:val="both"/>
       </w:pPr>
-      <w:proofErr w:type="spellStart"/>
       <w:r>
         <w:t>Refer</w:t>
       </w:r>
       <w:r>
         <w:t>ențierea</w:t>
       </w:r>
-      <w:proofErr w:type="spellEnd"/>
       <w:r>
         <w:t xml:space="preserve"> memori</w:t>
       </w:r>
@@ -3683,11 +2903,9 @@
       <w:r>
         <w:t xml:space="preserve"> "</w:t>
       </w:r>
-      <w:proofErr w:type="spellStart"/>
       <w:r>
         <w:t>use-after-free</w:t>
       </w:r>
-      <w:proofErr w:type="spellEnd"/>
       <w:r>
         <w:t xml:space="preserve">", apare atunci când un program continuă să utilizeze un </w:t>
       </w:r>
@@ -3724,11 +2942,9 @@
       <w:r>
         <w:t>"</w:t>
       </w:r>
-      <w:proofErr w:type="spellStart"/>
       <w:r>
         <w:t>use-after-free</w:t>
       </w:r>
-      <w:proofErr w:type="spellEnd"/>
       <w:r>
         <w:t>"</w:t>
       </w:r>
@@ -3864,23 +3080,10 @@
         <w:t>ariabil</w:t>
       </w:r>
       <w:r>
-        <w:t xml:space="preserve">a </w:t>
-      </w:r>
-      <w:proofErr w:type="spellStart"/>
-      <w:r>
-        <w:t>size</w:t>
-      </w:r>
-      <w:proofErr w:type="spellEnd"/>
-      <w:r>
-        <w:t xml:space="preserve"> este calculată ca o treime din lungimea </w:t>
-      </w:r>
-      <w:proofErr w:type="spellStart"/>
-      <w:r>
-        <w:t>argv</w:t>
-      </w:r>
-      <w:proofErr w:type="spellEnd"/>
-      <w:r>
-        <w:t xml:space="preserve">[1]. Apoi, pentru fiecare dintre cele trei părți, codul alocă dinamic memorie pentru un </w:t>
+        <w:t>a size</w:t>
+      </w:r>
+      <w:r>
+        <w:t xml:space="preserve"> este calculată ca o treime din lungimea argv[1]. Apoi, pentru fiecare dintre cele trei părți, codul alocă dinamic memorie pentru un </w:t>
       </w:r>
       <w:r>
         <w:t>buffer</w:t>
@@ -3907,58 +3110,46 @@
         <w:t xml:space="preserve"> </w:t>
       </w:r>
       <w:r>
-        <w:t>buffer-</w:t>
-      </w:r>
-      <w:proofErr w:type="spellStart"/>
-      <w:r>
-        <w:t>ul</w:t>
-      </w:r>
-      <w:proofErr w:type="spellEnd"/>
+        <w:t xml:space="preserve">buffer-ul </w:t>
+      </w:r>
+      <w:r>
+        <w:t xml:space="preserve">buf2R1 utilizat în al treilea bloc </w:t>
+      </w:r>
+      <w:r>
+        <w:t xml:space="preserve">de instrucțiuni </w:t>
+      </w:r>
+      <w:r>
+        <w:t>(ar trebui să fie buf2R2). După eliberarea memoriei pentru buf2R1, programul încearcă să copieze a treia parte a șirului în acea locație. Deoarece memoria a fost deja eliberată, această operație este nesigură și poate duce la un comportament nedefinit.</w:t>
+      </w:r>
+    </w:p>
+    <w:p>
+      <w:pPr>
+        <w:jc w:val="both"/>
+      </w:pPr>
+      <w:r>
+        <w:t xml:space="preserve">Pentru a evita vulnerabilitățile de utilizare după dealocare, o bună practică este </w:t>
+      </w:r>
+      <w:r>
+        <w:t>setarea pointeri</w:t>
+      </w:r>
+      <w:r>
+        <w:t>-</w:t>
+      </w:r>
+      <w:r>
+        <w:t>lor</w:t>
+      </w:r>
       <w:r>
         <w:t xml:space="preserve"> </w:t>
       </w:r>
       <w:r>
-        <w:t xml:space="preserve">buf2R1 utilizat în al treilea bloc </w:t>
-      </w:r>
-      <w:r>
-        <w:t xml:space="preserve">de instrucțiuni </w:t>
-      </w:r>
-      <w:r>
-        <w:t>(ar trebui să fie buf2R2). După eliberarea memoriei pentru buf2R1, programul încearcă să copieze a treia parte a șirului în acea locație. Deoarece memoria a fost deja eliberată, această operație este nesigură și poate duce la un comportament nedefinit.</w:t>
-      </w:r>
-    </w:p>
-    <w:p>
-      <w:pPr>
-        <w:jc w:val="both"/>
-      </w:pPr>
-      <w:r>
-        <w:t xml:space="preserve">Pentru a evita vulnerabilitățile de utilizare după dealocare, o bună practică este </w:t>
-      </w:r>
-      <w:r>
-        <w:t>setarea pointer-</w:t>
-      </w:r>
-      <w:proofErr w:type="spellStart"/>
-      <w:r>
-        <w:t>ilor</w:t>
-      </w:r>
-      <w:proofErr w:type="spellEnd"/>
-      <w:r>
-        <w:t xml:space="preserve"> </w:t>
-      </w:r>
-      <w:r>
         <w:t>cu valoarea NULL</w:t>
       </w:r>
       <w:r>
         <w:t xml:space="preserve"> după eliberare. Acest lucru împiedică utilizarea memoriei eliberate, deoarece orice încercare de a</w:t>
       </w:r>
       <w:r>
-        <w:t xml:space="preserve"> </w:t>
-      </w:r>
-      <w:proofErr w:type="spellStart"/>
-      <w:r>
-        <w:t>dereferenția</w:t>
-      </w:r>
-      <w:proofErr w:type="spellEnd"/>
+        <w:t xml:space="preserve"> dereferenția</w:t>
+      </w:r>
       <w:r>
         <w:t xml:space="preserve"> un</w:t>
       </w:r>
@@ -4130,16 +3321,11 @@
       <w:r>
         <w:t xml:space="preserve">În versiunea corectată, după eliberarea </w:t>
       </w:r>
-      <w:proofErr w:type="spellStart"/>
       <w:r>
         <w:t>buffer</w:t>
       </w:r>
       <w:r>
-        <w:t>e</w:t>
-      </w:r>
-      <w:proofErr w:type="spellEnd"/>
-      <w:r>
-        <w:t>-lor</w:t>
+        <w:t>e-lor</w:t>
       </w:r>
       <w:r>
         <w:t xml:space="preserve">, acestea sunt setate </w:t>

</xml_diff>